<commit_message>
pagina tutoriales en proceso
</commit_message>
<xml_diff>
--- a/Actividades/FISICA/Fisica/informe de lavoratorio.docx
+++ b/Actividades/FISICA/Fisica/informe de lavoratorio.docx
@@ -1,8 +1,211 @@
 
 <file path=word/document.xml><?xml version="1.0" encoding="utf-8"?>
-<w:document xmlns:wpc="http://schemas.microsoft.com/office/word/2010/wordprocessingCanvas" xmlns:cx="http://schemas.microsoft.com/office/drawing/2014/chartex" xmlns:cx1="http://schemas.microsoft.com/office/drawing/2015/9/8/chartex" xmlns:cx2="http://schemas.microsoft.com/office/drawing/2015/10/21/chartex" xmlns:cx3="http://schemas.microsoft.com/office/drawing/2016/5/9/chartex" xmlns:cx4="http://schemas.microsoft.com/office/drawing/2016/5/10/chartex" xmlns:cx5="http://schemas.microsoft.com/office/drawing/2016/5/11/chartex" xmlns:cx6="http://schemas.microsoft.com/office/drawing/2016/5/12/chartex" xmlns:cx7="http://schemas.microsoft.com/office/drawing/2016/5/13/chartex" xmlns:cx8="http://schemas.microsoft.com/office/drawing/2016/5/14/chartex" xmlns:mc="http://schemas.openxmlformats.org/markup-compatibility/2006" xmlns:aink="http://schemas.microsoft.com/office/drawing/2016/ink" xmlns:am3d="http://schemas.microsoft.com/office/drawing/2017/model3d" xmlns:o="urn:schemas-microsoft-com:office:office" xmlns:oel="http://schemas.microsoft.com/office/2019/extlst" xmlns:r="http://schemas.openxmlformats.org/officeDocument/2006/relationships" xmlns:m="http://schemas.openxmlformats.org/officeDocument/2006/math" xmlns:v="urn:schemas-microsoft-com:vml" xmlns:wp14="http://schemas.microsoft.com/office/word/2010/wordprocessingDrawing" xmlns:wp="http://schemas.openxmlformats.org/drawingml/2006/wordprocessingDrawing" xmlns:w10="urn:schemas-microsoft-com:office:word" xmlns:w="http://schemas.openxmlformats.org/wordprocessingml/2006/main" xmlns:w14="http://schemas.microsoft.com/office/word/2010/wordml" xmlns:w15="http://schemas.microsoft.com/office/word/2012/wordml" xmlns:w16cex="http://schemas.microsoft.com/office/word/2018/wordml/cex" xmlns:w16cid="http://schemas.microsoft.com/office/word/2016/wordml/cid" xmlns:w16="http://schemas.microsoft.com/office/word/2018/wordml" xmlns:w16sdtdh="http://schemas.microsoft.com/office/word/2020/wordml/sdtdatahash" xmlns:w16se="http://schemas.microsoft.com/office/word/2015/wordml/symex" xmlns:wpg="http://schemas.microsoft.com/office/word/2010/wordprocessingGroup" xmlns:wpi="http://schemas.microsoft.com/office/word/2010/wordprocessingInk" xmlns:wne="http://schemas.microsoft.com/office/word/2006/wordml" xmlns:wps="http://schemas.microsoft.com/office/word/2010/wordprocessingShape" mc:Ignorable="w14 w15 w16se w16cid w16 w16cex w16sdtdh wp14">
+<w:document xmlns:wpc="http://schemas.microsoft.com/office/word/2010/wordprocessingCanvas" xmlns:cx="http://schemas.microsoft.com/office/drawing/2014/chartex" xmlns:cx1="http://schemas.microsoft.com/office/drawing/2015/9/8/chartex" xmlns:cx2="http://schemas.microsoft.com/office/drawing/2015/10/21/chartex" xmlns:cx3="http://schemas.microsoft.com/office/drawing/2016/5/9/chartex" xmlns:cx4="http://schemas.microsoft.com/office/drawing/2016/5/10/chartex" xmlns:cx5="http://schemas.microsoft.com/office/drawing/2016/5/11/chartex" xmlns:cx6="http://schemas.microsoft.com/office/drawing/2016/5/12/chartex" xmlns:cx7="http://schemas.microsoft.com/office/drawing/2016/5/13/chartex" xmlns:cx8="http://schemas.microsoft.com/office/drawing/2016/5/14/chartex" xmlns:mc="http://schemas.openxmlformats.org/markup-compatibility/2006" xmlns:aink="http://schemas.microsoft.com/office/drawing/2016/ink" xmlns:am3d="http://schemas.microsoft.com/office/drawing/2017/model3d" xmlns:o="urn:schemas-microsoft-com:office:office" xmlns:r="http://schemas.openxmlformats.org/officeDocument/2006/relationships" xmlns:m="http://schemas.openxmlformats.org/officeDocument/2006/math" xmlns:v="urn:schemas-microsoft-com:vml" xmlns:wp14="http://schemas.microsoft.com/office/word/2010/wordprocessingDrawing" xmlns:wp="http://schemas.openxmlformats.org/drawingml/2006/wordprocessingDrawing" xmlns:w10="urn:schemas-microsoft-com:office:word" xmlns:w="http://schemas.openxmlformats.org/wordprocessingml/2006/main" xmlns:w14="http://schemas.microsoft.com/office/word/2010/wordml" xmlns:w15="http://schemas.microsoft.com/office/word/2012/wordml" xmlns:w16cex="http://schemas.microsoft.com/office/word/2018/wordml/cex" xmlns:w16cid="http://schemas.microsoft.com/office/word/2016/wordml/cid" xmlns:w16="http://schemas.microsoft.com/office/word/2018/wordml" xmlns:w16sdtdh="http://schemas.microsoft.com/office/word/2020/wordml/sdtdatahash" xmlns:w16se="http://schemas.microsoft.com/office/word/2015/wordml/symex" xmlns:wpg="http://schemas.microsoft.com/office/word/2010/wordprocessingGroup" xmlns:wpi="http://schemas.microsoft.com/office/word/2010/wordprocessingInk" xmlns:wne="http://schemas.microsoft.com/office/word/2006/wordml" xmlns:wps="http://schemas.microsoft.com/office/word/2010/wordprocessingShape" mc:Ignorable="w14 w15 w16se w16cid w16 w16cex w16sdtdh wp14">
   <w:body>
     <w:p>
+      <w:pPr>
+        <w:jc w:val="center"/>
+        <w:rPr>
+          <w:sz w:val="56"/>
+          <w:szCs w:val="56"/>
+        </w:rPr>
+      </w:pPr>
+      <w:r>
+        <w:rPr>
+          <w:sz w:val="56"/>
+          <w:szCs w:val="56"/>
+        </w:rPr>
+        <w:t>DISEÑO DE INTERFAZ GRÁFICA Y CONCEPTOS DE CALIDAD DE SOFTWARE</w:t>
+      </w:r>
+    </w:p>
+    <w:p>
+      <w:pPr>
+        <w:jc w:val="center"/>
+        <w:rPr>
+          <w:sz w:val="56"/>
+          <w:szCs w:val="56"/>
+        </w:rPr>
+      </w:pPr>
+      <w:r>
+        <w:rPr>
+          <w:noProof/>
+          <w:sz w:val="56"/>
+          <w:szCs w:val="56"/>
+        </w:rPr>
+        <w:drawing>
+          <wp:anchor distT="0" distB="0" distL="114300" distR="114300" simplePos="0" relativeHeight="251662336" behindDoc="0" locked="0" layoutInCell="1" allowOverlap="1" wp14:anchorId="17EA9BAC" wp14:editId="1E62D9D2">
+            <wp:simplePos x="0" y="0"/>
+            <wp:positionH relativeFrom="margin">
+              <wp:align>center</wp:align>
+            </wp:positionH>
+            <wp:positionV relativeFrom="paragraph">
+              <wp:posOffset>539750</wp:posOffset>
+            </wp:positionV>
+            <wp:extent cx="1886280" cy="1847850"/>
+            <wp:effectExtent l="0" t="0" r="0" b="0"/>
+            <wp:wrapTopAndBottom/>
+            <wp:docPr id="10" name="Imagen 10"/>
+            <wp:cNvGraphicFramePr>
+              <a:graphicFrameLocks xmlns:a="http://schemas.openxmlformats.org/drawingml/2006/main" noChangeAspect="1"/>
+            </wp:cNvGraphicFramePr>
+            <a:graphic xmlns:a="http://schemas.openxmlformats.org/drawingml/2006/main">
+              <a:graphicData uri="http://schemas.openxmlformats.org/drawingml/2006/picture">
+                <pic:pic xmlns:pic="http://schemas.openxmlformats.org/drawingml/2006/picture">
+                  <pic:nvPicPr>
+                    <pic:cNvPr id="0" name="Picture 1"/>
+                    <pic:cNvPicPr>
+                      <a:picLocks noChangeAspect="1" noChangeArrowheads="1"/>
+                    </pic:cNvPicPr>
+                  </pic:nvPicPr>
+                  <pic:blipFill>
+                    <a:blip r:embed="rId4" cstate="print">
+                      <a:extLst>
+                        <a:ext uri="{28A0092B-C50C-407E-A947-70E740481C1C}">
+                          <a14:useLocalDpi xmlns:a14="http://schemas.microsoft.com/office/drawing/2010/main" val="0"/>
+                        </a:ext>
+                      </a:extLst>
+                    </a:blip>
+                    <a:srcRect/>
+                    <a:stretch>
+                      <a:fillRect/>
+                    </a:stretch>
+                  </pic:blipFill>
+                  <pic:spPr bwMode="auto">
+                    <a:xfrm>
+                      <a:off x="0" y="0"/>
+                      <a:ext cx="1886280" cy="1847850"/>
+                    </a:xfrm>
+                    <a:prstGeom prst="rect">
+                      <a:avLst/>
+                    </a:prstGeom>
+                    <a:noFill/>
+                    <a:ln>
+                      <a:noFill/>
+                    </a:ln>
+                  </pic:spPr>
+                </pic:pic>
+              </a:graphicData>
+            </a:graphic>
+          </wp:anchor>
+        </w:drawing>
+      </w:r>
+    </w:p>
+    <w:p>
+      <w:pPr>
+        <w:rPr>
+          <w:sz w:val="56"/>
+          <w:szCs w:val="56"/>
+        </w:rPr>
+      </w:pPr>
+    </w:p>
+    <w:p>
+      <w:pPr>
+        <w:jc w:val="center"/>
+        <w:rPr>
+          <w:sz w:val="56"/>
+          <w:szCs w:val="56"/>
+        </w:rPr>
+      </w:pPr>
+      <w:r>
+        <w:rPr>
+          <w:sz w:val="56"/>
+          <w:szCs w:val="56"/>
+        </w:rPr>
+        <w:t>DIEGO ALEJANDRO MESA V</w:t>
+      </w:r>
+      <w:r>
+        <w:rPr>
+          <w:sz w:val="56"/>
+          <w:szCs w:val="56"/>
+        </w:rPr>
+        <w:t>ASQUEZ</w:t>
+      </w:r>
+    </w:p>
+    <w:p>
+      <w:pPr>
+        <w:jc w:val="center"/>
+        <w:rPr>
+          <w:sz w:val="56"/>
+          <w:szCs w:val="56"/>
+        </w:rPr>
+      </w:pPr>
+    </w:p>
+    <w:p>
+      <w:pPr>
+        <w:rPr>
+          <w:sz w:val="56"/>
+          <w:szCs w:val="56"/>
+        </w:rPr>
+      </w:pPr>
+    </w:p>
+    <w:p>
+      <w:pPr>
+        <w:jc w:val="center"/>
+        <w:rPr>
+          <w:sz w:val="56"/>
+          <w:szCs w:val="56"/>
+        </w:rPr>
+      </w:pPr>
+      <w:r>
+        <w:rPr>
+          <w:sz w:val="56"/>
+          <w:szCs w:val="56"/>
+        </w:rPr>
+        <w:t>CENTRO DE TECNOLOGIAS AGROINDUSTRIALES</w:t>
+      </w:r>
+    </w:p>
+    <w:p>
+      <w:pPr>
+        <w:jc w:val="center"/>
+        <w:rPr>
+          <w:sz w:val="56"/>
+          <w:szCs w:val="56"/>
+        </w:rPr>
+      </w:pPr>
+      <w:r>
+        <w:rPr>
+          <w:sz w:val="56"/>
+          <w:szCs w:val="56"/>
+        </w:rPr>
+        <w:t>MEDELLÍN</w:t>
+      </w:r>
+    </w:p>
+    <w:p>
+      <w:pPr>
+        <w:jc w:val="center"/>
+      </w:pPr>
+      <w:r>
+        <w:rPr>
+          <w:sz w:val="56"/>
+          <w:szCs w:val="56"/>
+        </w:rPr>
+        <w:t>2023</w:t>
+      </w:r>
+    </w:p>
+    <w:p>
+      <w:pPr>
+        <w:rPr>
+          <w:b/>
+          <w:bCs/>
+        </w:rPr>
+      </w:pPr>
+    </w:p>
+    <w:p>
+      <w:pPr>
+        <w:rPr>
+          <w:b/>
+          <w:bCs/>
+        </w:rPr>
+      </w:pPr>
+      <w:r>
+        <w:rPr>
+          <w:b/>
+          <w:bCs/>
+        </w:rPr>
+        <w:t>tipos de energía, los parámetros y sus variables</w:t>
+      </w:r>
+    </w:p>
+    <w:p>
       <w:r>
         <w:t>Energía Cinética:</w:t>
       </w:r>
@@ -114,138 +317,1012 @@
     </w:p>
     <w:p>
       <w:r>
+        <w:lastRenderedPageBreak/>
         <w:t>La energía nuclear es la energía que se libera como consecuencia de la reacción que se produce cuando se dividen los núcleos atómicos pesados. Ésta es también denominada Fisión Nuclear.</w:t>
       </w:r>
     </w:p>
     <w:p>
       <w:r>
+        <w:t>Como resultado de este proceso se generan grandes cantidades de calor que son aprovechadas para producir vapor a presión, lo que permite obtener energía mecánica para poner en funcionamiento generadores de energía eléctrica.</w:t>
+      </w:r>
+    </w:p>
+    <w:p>
+      <w:r>
+        <w:t>La energía nuclear tiene la ventaja de producir un bajo impacto ambiental, lo que la convierte en una fuente sustentable, ya que produce ínfimas cantidades de gases que provocan el llamado efecto invernadero.</w:t>
+      </w:r>
+    </w:p>
+    <w:p>
+      <w:r>
+        <w:t>El uranio es uno de los combustibles que permiten que se lleve a cabo este proceso, y es también el más utilizado en la mayoría de los reactores nucleares, por ser uno de los minerales más abundantes en la naturaleza.</w:t>
+      </w:r>
+    </w:p>
+    <w:p>
+      <w:r>
+        <w:t>La energía nuclear no es sólo el resultado de un proceso físico-químico, sino que constituye una de las formas de desarrollo científico-tecnológico más avanzadas, ya que además de producir energía eléctrica, contribuye con el avance de otras disciplinas y ciencias como la ingeniería, la metalurgia, la siderurgia, la mecánica y la medicina, entre otras, impactando favorablemente en el desarrollo de los sectores de salud, agrícola e industrial.</w:t>
+      </w:r>
+    </w:p>
+    <w:p>
+      <w:r>
+        <w:t>Variable: Energía liberada en una reacción nuclear.</w:t>
+      </w:r>
+    </w:p>
+    <w:p>
+      <w:pPr>
+        <w:rPr>
+          <w:vertAlign w:val="superscript"/>
+        </w:rPr>
+      </w:pPr>
+      <w:r>
+        <w:t>E = mc</w:t>
+      </w:r>
+      <w:r>
+        <w:rPr>
+          <w:vertAlign w:val="superscript"/>
+        </w:rPr>
+        <w:t>2</w:t>
+      </w:r>
+    </w:p>
+    <w:p/>
+    <w:p>
+      <w:r>
+        <w:t>Energía Eléctrica:</w:t>
+      </w:r>
+    </w:p>
+    <w:p>
+      <w:r>
+        <w:t>es un tipo de energía que consiste en el movimiento de los electrones entre dos puntos cuando existe una diferencia de potencial entre ellos, lo cual permite generar la llamada corriente eléctrica</w:t>
+      </w:r>
+    </w:p>
+    <w:p>
+      <w:r>
+        <w:t>tensión = corriente x resistencia, o voltios = amperios x ohmios, o V = A x Ω.</w:t>
+      </w:r>
+    </w:p>
+    <w:p/>
+    <w:p>
+      <w:r>
+        <w:t>Energía Luminosa:</w:t>
+      </w:r>
+    </w:p>
+    <w:p>
+      <w:r>
+        <w:t xml:space="preserve">también llamada lumínica, es la que generan y transportan las ondas de luz. En fotometría (ciencia que estudia la luz), la luminosa es la energía de luz visible, siendo la única energía que el ser humano puede </w:t>
+      </w:r>
+      <w:proofErr w:type="spellStart"/>
+      <w:r>
+        <w:t>puede</w:t>
+      </w:r>
+      <w:proofErr w:type="spellEnd"/>
+      <w:r>
+        <w:t xml:space="preserve"> ver.</w:t>
+      </w:r>
+    </w:p>
+    <w:p>
+      <w:r>
+        <w:t>t (</w:t>
+      </w:r>
+      <w:proofErr w:type="spellStart"/>
+      <w:r>
+        <w:t>Qv</w:t>
+      </w:r>
+      <w:proofErr w:type="spellEnd"/>
+      <w:r>
+        <w:t xml:space="preserve"> = </w:t>
+      </w:r>
+      <w:proofErr w:type="gramStart"/>
+      <w:r>
+        <w:t>F .</w:t>
+      </w:r>
+      <w:proofErr w:type="gramEnd"/>
+      <w:r>
+        <w:t xml:space="preserve"> t)</w:t>
+      </w:r>
+    </w:p>
+    <w:p/>
+    <w:p>
+      <w:r>
+        <w:t>Energía Sonora:</w:t>
+      </w:r>
+    </w:p>
+    <w:p>
+      <w:r>
+        <w:t>La energía del sonido es la forma de energía que se genera cuando un objeto vibra. Una vez producida a través de las vibraciones, la energía sonora se transfiere en ondas a través de medios como el aire y el agua antes de que llegue a sus oídos.</w:t>
+      </w:r>
+    </w:p>
+    <w:p>
+      <w:r>
         <w:lastRenderedPageBreak/>
-        <w:t>Como resultado de este proceso se generan grandes cantidades de calor que son aprovechadas para producir vapor a presión, lo que permite obtener energía mecánica para poner en funcionamiento generadores de energía eléctrica.</w:t>
-      </w:r>
-    </w:p>
-    <w:p>
-      <w:r>
-        <w:t>La energía nuclear tiene la ventaja de producir un bajo impacto ambiental, lo que la convierte en una fuente sustentable, ya que produce ínfimas cantidades de gases que provocan el llamado efecto invernadero.</w:t>
-      </w:r>
-    </w:p>
-    <w:p>
-      <w:r>
-        <w:t>El uranio es uno de los combustibles que permiten que se lleve a cabo este proceso, y es también el más utilizado en la mayoría de los reactores nucleares, por ser uno de los minerales más abundantes en la naturaleza.</w:t>
-      </w:r>
-    </w:p>
-    <w:p>
-      <w:r>
-        <w:t>La energía nuclear no es sólo el resultado de un proceso físico-químico, sino que constituye una de las formas de desarrollo científico-tecnológico más avanzadas, ya que además de producir energía eléctrica, contribuye con el avance de otras disciplinas y ciencias como la ingeniería, la metalurgia, la siderurgia, la mecánica y la medicina, entre otras, impactando favorablemente en el desarrollo de los sectores de salud, agrícola e industrial.</w:t>
-      </w:r>
-    </w:p>
-    <w:p>
-      <w:r>
-        <w:t>Variable: Energía liberada en una reacción nuclear.</w:t>
-      </w:r>
-    </w:p>
+        <w:t xml:space="preserve">P = E / </w:t>
+      </w:r>
+      <w:proofErr w:type="gramStart"/>
+      <w:r>
+        <w:t>At ;</w:t>
+      </w:r>
+      <w:proofErr w:type="gramEnd"/>
+      <w:r>
+        <w:t xml:space="preserve"> donde P es la potencia acústica en vatios (W), E es la energía acústica en julios (J), y At es un intervalo de tiempo (s). Esta variable solo depende de las características de la fuente.</w:t>
+      </w:r>
+    </w:p>
+    <w:p/>
+    <w:p>
+      <w:r>
+        <w:t>Energía Hidroeléctrica:</w:t>
+      </w:r>
+    </w:p>
+    <w:p>
+      <w:r>
+        <w:t>es aquella que se genera al transformar la fuerza del agua en energía eléctrica. Para aprovechar dicha fuerza, se construyen grandes infraestructuras hidráulicas capaces de extraer el máximo potencial de este recurso renovable, libre de emisiones y autóctono.</w:t>
+      </w:r>
+    </w:p>
+    <w:p>
+      <w:r>
+        <w:t xml:space="preserve">Eh = </w:t>
+      </w:r>
+      <w:proofErr w:type="spellStart"/>
+      <w:r>
+        <w:t>m·g·Z</w:t>
+      </w:r>
+      <w:proofErr w:type="spellEnd"/>
+    </w:p>
+    <w:p/>
     <w:p>
       <w:pPr>
         <w:rPr>
-          <w:vertAlign w:val="superscript"/>
+          <w:b/>
+          <w:bCs/>
         </w:rPr>
       </w:pPr>
       <w:r>
-        <w:t>E = mc</w:t>
-      </w:r>
-      <w:r>
-        <w:rPr>
-          <w:vertAlign w:val="superscript"/>
-        </w:rPr>
-        <w:t>2</w:t>
-      </w:r>
-    </w:p>
-    <w:p/>
-    <w:p>
-      <w:r>
-        <w:t>Energía Eléctrica:</w:t>
-      </w:r>
-    </w:p>
-    <w:p>
-      <w:r>
-        <w:t>es un tipo de energía que consiste en el movimiento de los electrones entre dos puntos cuando existe una diferencia de potencial entre ellos, lo cual permite generar la llamada corriente eléctrica</w:t>
-      </w:r>
-    </w:p>
-    <w:p>
-      <w:r>
-        <w:t>tensión = corriente x resistencia, o voltios = amperios x ohmios, o V = A x Ω.</w:t>
-      </w:r>
-    </w:p>
-    <w:p/>
-    <w:p>
-      <w:r>
-        <w:t>Energía Luminosa:</w:t>
-      </w:r>
-    </w:p>
-    <w:p>
-      <w:r>
-        <w:t xml:space="preserve">también llamada lumínica, es la que generan y transportan las ondas de luz. En fotometría (ciencia que estudia la luz), la luminosa es la energía de luz visible, siendo la única energía que el ser humano puede </w:t>
-      </w:r>
-      <w:proofErr w:type="spellStart"/>
-      <w:r>
-        <w:t>puede</w:t>
-      </w:r>
-      <w:proofErr w:type="spellEnd"/>
-      <w:r>
-        <w:t xml:space="preserve"> ver.</w:t>
-      </w:r>
-    </w:p>
-    <w:p>
-      <w:r>
-        <w:t>t (</w:t>
-      </w:r>
-      <w:proofErr w:type="spellStart"/>
-      <w:r>
-        <w:t>Qv</w:t>
-      </w:r>
-      <w:proofErr w:type="spellEnd"/>
-      <w:r>
-        <w:t xml:space="preserve"> = F . t)</w:t>
-      </w:r>
-    </w:p>
-    <w:p/>
-    <w:p>
-      <w:r>
-        <w:t>Energía Sonora:</w:t>
-      </w:r>
-    </w:p>
-    <w:p>
-      <w:r>
-        <w:t>La energía del sonido es la forma de energía que se genera cuando un objeto vibra. Una vez producida a través de las vibraciones, la energía sonora se transfiere en ondas a través de medios como el aire y el agua antes de que llegue a sus oídos.</w:t>
-      </w:r>
-    </w:p>
-    <w:p>
-      <w:r>
-        <w:t>P = E / At ; donde P es la potencia acústica en vatios (W), E es la energía acústica en julios (J), y At es un intervalo de tiempo (s). Esta variable solo depende de las características de la fuente.</w:t>
-      </w:r>
-    </w:p>
-    <w:p/>
-    <w:p>
-      <w:r>
+        <w:rPr>
+          <w:b/>
+          <w:bCs/>
+        </w:rPr>
+        <w:t>cuadro comparativo entre las energías</w:t>
+      </w:r>
+    </w:p>
+    <w:p>
+      <w:r>
+        <w:rPr>
+          <w:noProof/>
+        </w:rPr>
+        <w:drawing>
+          <wp:anchor distT="0" distB="0" distL="114300" distR="114300" simplePos="0" relativeHeight="251658240" behindDoc="0" locked="0" layoutInCell="1" allowOverlap="1" wp14:anchorId="0EF57727" wp14:editId="15FEDF76">
+            <wp:simplePos x="0" y="0"/>
+            <wp:positionH relativeFrom="margin">
+              <wp:posOffset>62865</wp:posOffset>
+            </wp:positionH>
+            <wp:positionV relativeFrom="paragraph">
+              <wp:posOffset>24765</wp:posOffset>
+            </wp:positionV>
+            <wp:extent cx="5819775" cy="5869179"/>
+            <wp:effectExtent l="0" t="0" r="0" b="0"/>
+            <wp:wrapNone/>
+            <wp:docPr id="1" name="Imagen 1"/>
+            <wp:cNvGraphicFramePr>
+              <a:graphicFrameLocks xmlns:a="http://schemas.openxmlformats.org/drawingml/2006/main" noChangeAspect="1"/>
+            </wp:cNvGraphicFramePr>
+            <a:graphic xmlns:a="http://schemas.openxmlformats.org/drawingml/2006/main">
+              <a:graphicData uri="http://schemas.openxmlformats.org/drawingml/2006/picture">
+                <pic:pic xmlns:pic="http://schemas.openxmlformats.org/drawingml/2006/picture">
+                  <pic:nvPicPr>
+                    <pic:cNvPr id="0" name="Picture 26"/>
+                    <pic:cNvPicPr>
+                      <a:picLocks noChangeAspect="1" noChangeArrowheads="1"/>
+                    </pic:cNvPicPr>
+                  </pic:nvPicPr>
+                  <pic:blipFill>
+                    <a:blip r:embed="rId5" cstate="print">
+                      <a:extLst>
+                        <a:ext uri="{28A0092B-C50C-407E-A947-70E740481C1C}">
+                          <a14:useLocalDpi xmlns:a14="http://schemas.microsoft.com/office/drawing/2010/main" val="0"/>
+                        </a:ext>
+                      </a:extLst>
+                    </a:blip>
+                    <a:srcRect/>
+                    <a:stretch>
+                      <a:fillRect/>
+                    </a:stretch>
+                  </pic:blipFill>
+                  <pic:spPr bwMode="auto">
+                    <a:xfrm>
+                      <a:off x="0" y="0"/>
+                      <a:ext cx="5819775" cy="5869179"/>
+                    </a:xfrm>
+                    <a:prstGeom prst="rect">
+                      <a:avLst/>
+                    </a:prstGeom>
+                    <a:noFill/>
+                    <a:ln>
+                      <a:noFill/>
+                    </a:ln>
+                  </pic:spPr>
+                </pic:pic>
+              </a:graphicData>
+            </a:graphic>
+            <wp14:sizeRelH relativeFrom="margin">
+              <wp14:pctWidth>0</wp14:pctWidth>
+            </wp14:sizeRelH>
+            <wp14:sizeRelV relativeFrom="margin">
+              <wp14:pctHeight>0</wp14:pctHeight>
+            </wp14:sizeRelV>
+          </wp:anchor>
+        </w:drawing>
+      </w:r>
+    </w:p>
+    <w:p/>
+    <w:p/>
+    <w:p/>
+    <w:p/>
+    <w:p/>
+    <w:p/>
+    <w:p/>
+    <w:p/>
+    <w:p/>
+    <w:p/>
+    <w:p/>
+    <w:p/>
+    <w:p/>
+    <w:p/>
+    <w:p/>
+    <w:p/>
+    <w:p/>
+    <w:p/>
+    <w:p/>
+    <w:p>
+      <w:pPr>
+        <w:rPr>
+          <w:b/>
+          <w:bCs/>
+        </w:rPr>
+      </w:pPr>
+      <w:r>
+        <w:rPr>
+          <w:b/>
+          <w:bCs/>
+        </w:rPr>
         <w:lastRenderedPageBreak/>
-        <w:t>Energía Hidroeléctrica:</w:t>
-      </w:r>
-    </w:p>
-    <w:p>
-      <w:r>
-        <w:t>es aquella que se genera al transformar la fuerza del agua en energía eléctrica. Para aprovechar dicha fuerza, se construyen grandes infraestructuras hidráulicas capaces de extraer el máximo potencial de este recurso renovable, libre de emisiones y autóctono.</w:t>
-      </w:r>
-    </w:p>
-    <w:p>
-      <w:r>
-        <w:t xml:space="preserve">Eh = </w:t>
-      </w:r>
-      <w:proofErr w:type="spellStart"/>
-      <w:r>
-        <w:t>m·g·Z</w:t>
-      </w:r>
-      <w:proofErr w:type="spellEnd"/>
-    </w:p>
-    <w:p/>
+        <w:t>Diferentes formas de transformación de la energía</w:t>
+      </w:r>
+    </w:p>
+    <w:p>
+      <w:pPr>
+        <w:rPr>
+          <w:b/>
+          <w:bCs/>
+        </w:rPr>
+      </w:pPr>
+    </w:p>
+    <w:p>
+      <w:r>
+        <w:t xml:space="preserve">La </w:t>
+      </w:r>
+      <w:r>
+        <w:t>transformación de energía es un concepto fundamental en la física, y ocurre de varias maneras en la naturaleza y en nuestras tecnologías. Aquí hay algunas formas comunes en las que las energías se transforman de una a otra:</w:t>
+      </w:r>
+    </w:p>
+    <w:p/>
+    <w:p>
+      <w:r>
+        <w:t>Transformación entre Energía Cinética y Energía Potencial Gravitatoria:</w:t>
+      </w:r>
+    </w:p>
+    <w:p>
+      <w:r>
+        <w:t>Cuando levantas un objeto en el aire, le estás dando energía potencial gravitatoria. Cuando lo sueltas, esta energía potencial se convierte en energía cinética a medida que el objeto cae.</w:t>
+      </w:r>
+    </w:p>
+    <w:p/>
+    <w:p>
+      <w:r>
+        <w:t>Transformación entre Energía Cinética y Energía Potencial Elástica:</w:t>
+      </w:r>
+    </w:p>
+    <w:p>
+      <w:r>
+        <w:t>Si comprimes un resorte, le estás dando energía potencial elástica. Cuando sueltas el resorte, esta energía se convierte en energía cinética a medida que el resorte se expande.</w:t>
+      </w:r>
+    </w:p>
+    <w:p/>
+    <w:p>
+      <w:r>
+        <w:t>Transformación entre Energía Cinética y Energía Térmica:</w:t>
+      </w:r>
+    </w:p>
+    <w:p>
+      <w:r>
+        <w:t>Cuando frotas tus manos, estás aplicando fuerza y generando calor. Aquí, parte de la energía cinética de tus manos se convierte en energía térmica debido a la fricción.</w:t>
+      </w:r>
+    </w:p>
+    <w:p/>
+    <w:p>
+      <w:r>
+        <w:t>Transformación entre Energía Térmica y Energía Mecánica:</w:t>
+      </w:r>
+    </w:p>
+    <w:p>
+      <w:r>
+        <w:t>En un motor térmico, como un motor de automóvil, la energía térmica generada por la combustión de combustible se convierte en energía mecánica que impulsa el vehículo.</w:t>
+      </w:r>
+    </w:p>
+    <w:p/>
+    <w:p>
+      <w:r>
+        <w:t>Transformación entre Energía Cinética y Energía Eléctrica:</w:t>
+      </w:r>
+    </w:p>
+    <w:p>
+      <w:r>
+        <w:t>En una central hidroeléctrica, la energía cinética del agua que cae se convierte en energía mecánica que gira las turbinas. Esta energía mecánica se transforma luego en energía eléctrica mediante generadores.</w:t>
+      </w:r>
+    </w:p>
+    <w:p/>
+    <w:p>
+      <w:r>
+        <w:t>Transformación entre Energía Nuclear y Energía Térmica:</w:t>
+      </w:r>
+    </w:p>
+    <w:p>
+      <w:r>
+        <w:t>En una central nuclear, la energía liberada durante reacciones nucleares se transforma en calor. Este calor se utiliza para generar vapor, que a su vez impulsa las turbinas conectadas a generadores eléctricos.</w:t>
+      </w:r>
+    </w:p>
+    <w:p/>
+    <w:p>
+      <w:r>
+        <w:lastRenderedPageBreak/>
+        <w:t>Transformación entre Energía Luminosa y Energía Química:</w:t>
+      </w:r>
+    </w:p>
+    <w:p>
+      <w:r>
+        <w:t>Durante la fotosíntesis en las plantas, la energía luminosa se transforma en energía química almacenada en compuestos como la glucosa.</w:t>
+      </w:r>
+    </w:p>
+    <w:p>
+      <w:r>
+        <w:t xml:space="preserve">Estos son solo algunos ejemplos. En la mayoría de las transformaciones, siempre hay ciertas pérdidas de energía, generalmente en forma de energía térmica debido a la fricción o la resistencia. Este hecho está relacionado con la Segunda Ley de la Termodinámica, que establece </w:t>
+      </w:r>
+      <w:r>
+        <w:t>que,</w:t>
+      </w:r>
+      <w:r>
+        <w:t xml:space="preserve"> en cualquier proceso, la cantidad total de energía en un sistema aislado tiende a disminuir con el tiempo.</w:t>
+      </w:r>
+    </w:p>
+    <w:p/>
+    <w:p>
+      <w:r>
+        <w:t xml:space="preserve">Analizaremos la forma en que la gravedad hacer que todos los cuerpos tiendan a caer. </w:t>
+      </w:r>
+    </w:p>
+    <w:p>
+      <w:r>
+        <w:t xml:space="preserve">Utilizando una pelota y una rampa, podemos evidenciar que, mientras el ángulo de inclinación de la rampa es mayor, la pelota baja más rápido y alcanza un recorrido mayor por la aceleración obtenida durante el recorrido. Cabe mencionar que este comportamiento tiene un límite en cuanto al desplazamiento. Ya que, sí la rampa está totalmente vertical aumentará </w:t>
+      </w:r>
+      <w:r>
+        <w:t>la velocidad en su caída libre, pero no habrá desplazamiento horizontal ya que no hubo un ángulo de inclinación en el que pudiera haber existido una aceleración lineal.</w:t>
+      </w:r>
+    </w:p>
+    <w:p/>
+    <w:p/>
+    <w:p/>
+    <w:p/>
+    <w:p/>
+    <w:p/>
+    <w:p/>
+    <w:p/>
+    <w:p/>
+    <w:p/>
+    <w:p/>
+    <w:p/>
+    <w:p/>
+    <w:p/>
+    <w:p/>
+    <w:p/>
+    <w:p>
+      <w:pPr>
+        <w:rPr>
+          <w:b/>
+          <w:bCs/>
+        </w:rPr>
+      </w:pPr>
+      <w:r>
+        <w:rPr>
+          <w:b/>
+          <w:bCs/>
+        </w:rPr>
+        <w:lastRenderedPageBreak/>
+        <w:t>Diferentes grados de inclinación logran diferentes grados de aceleración</w:t>
+      </w:r>
+    </w:p>
+    <w:p>
+      <w:pPr>
+        <w:rPr>
+          <w:b/>
+          <w:bCs/>
+        </w:rPr>
+      </w:pPr>
+    </w:p>
+    <w:tbl>
+      <w:tblPr>
+        <w:tblStyle w:val="Tablaconcuadrcula"/>
+        <w:tblW w:w="0" w:type="auto"/>
+        <w:tblLook w:val="04A0" w:firstRow="1" w:lastRow="0" w:firstColumn="1" w:lastColumn="0" w:noHBand="0" w:noVBand="1"/>
+      </w:tblPr>
+      <w:tblGrid>
+        <w:gridCol w:w="4106"/>
+        <w:gridCol w:w="4722"/>
+      </w:tblGrid>
+      <w:tr>
+        <w:tc>
+          <w:tcPr>
+            <w:tcW w:w="4106" w:type="dxa"/>
+          </w:tcPr>
+          <w:p>
+            <w:pPr>
+              <w:jc w:val="center"/>
+              <w:rPr>
+                <w:b/>
+                <w:bCs/>
+              </w:rPr>
+            </w:pPr>
+            <w:r>
+              <w:rPr>
+                <w:noProof/>
+              </w:rPr>
+              <w:drawing>
+                <wp:inline distT="0" distB="0" distL="0" distR="0" wp14:anchorId="04136A78" wp14:editId="7EEEF8AC">
+                  <wp:extent cx="1918914" cy="1440000"/>
+                  <wp:effectExtent l="0" t="0" r="5715" b="8255"/>
+                  <wp:docPr id="9" name="Imagen 9"/>
+                  <wp:cNvGraphicFramePr>
+                    <a:graphicFrameLocks xmlns:a="http://schemas.openxmlformats.org/drawingml/2006/main" noChangeAspect="1"/>
+                  </wp:cNvGraphicFramePr>
+                  <a:graphic xmlns:a="http://schemas.openxmlformats.org/drawingml/2006/main">
+                    <a:graphicData uri="http://schemas.openxmlformats.org/drawingml/2006/picture">
+                      <pic:pic xmlns:pic="http://schemas.openxmlformats.org/drawingml/2006/picture">
+                        <pic:nvPicPr>
+                          <pic:cNvPr id="0" name="Picture 34"/>
+                          <pic:cNvPicPr>
+                            <a:picLocks noChangeAspect="1" noChangeArrowheads="1"/>
+                          </pic:cNvPicPr>
+                        </pic:nvPicPr>
+                        <pic:blipFill>
+                          <a:blip r:embed="rId6" cstate="print">
+                            <a:extLst>
+                              <a:ext uri="{28A0092B-C50C-407E-A947-70E740481C1C}">
+                                <a14:useLocalDpi xmlns:a14="http://schemas.microsoft.com/office/drawing/2010/main" val="0"/>
+                              </a:ext>
+                            </a:extLst>
+                          </a:blip>
+                          <a:srcRect/>
+                          <a:stretch>
+                            <a:fillRect/>
+                          </a:stretch>
+                        </pic:blipFill>
+                        <pic:spPr bwMode="auto">
+                          <a:xfrm>
+                            <a:off x="0" y="0"/>
+                            <a:ext cx="1918914" cy="1440000"/>
+                          </a:xfrm>
+                          <a:prstGeom prst="rect">
+                            <a:avLst/>
+                          </a:prstGeom>
+                          <a:noFill/>
+                          <a:ln>
+                            <a:noFill/>
+                          </a:ln>
+                        </pic:spPr>
+                      </pic:pic>
+                    </a:graphicData>
+                  </a:graphic>
+                </wp:inline>
+              </w:drawing>
+            </w:r>
+          </w:p>
+        </w:tc>
+        <w:tc>
+          <w:tcPr>
+            <w:tcW w:w="4722" w:type="dxa"/>
+          </w:tcPr>
+          <w:p>
+            <w:pPr>
+              <w:jc w:val="center"/>
+              <w:rPr>
+                <w:b/>
+                <w:bCs/>
+              </w:rPr>
+            </w:pPr>
+            <w:r>
+              <w:rPr>
+                <w:noProof/>
+              </w:rPr>
+              <w:drawing>
+                <wp:anchor distT="0" distB="0" distL="114300" distR="114300" simplePos="0" relativeHeight="251660288" behindDoc="1" locked="0" layoutInCell="1" allowOverlap="1" wp14:anchorId="589DBEAE" wp14:editId="2E77FAEA">
+                  <wp:simplePos x="0" y="0"/>
+                  <wp:positionH relativeFrom="column">
+                    <wp:posOffset>229870</wp:posOffset>
+                  </wp:positionH>
+                  <wp:positionV relativeFrom="paragraph">
+                    <wp:posOffset>208280</wp:posOffset>
+                  </wp:positionV>
+                  <wp:extent cx="2828925" cy="1475740"/>
+                  <wp:effectExtent l="0" t="0" r="9525" b="0"/>
+                  <wp:wrapTopAndBottom/>
+                  <wp:docPr id="2" name="Imagen 2"/>
+                  <wp:cNvGraphicFramePr>
+                    <a:graphicFrameLocks xmlns:a="http://schemas.openxmlformats.org/drawingml/2006/main" noChangeAspect="1"/>
+                  </wp:cNvGraphicFramePr>
+                  <a:graphic xmlns:a="http://schemas.openxmlformats.org/drawingml/2006/main">
+                    <a:graphicData uri="http://schemas.openxmlformats.org/drawingml/2006/picture">
+                      <pic:pic xmlns:pic="http://schemas.openxmlformats.org/drawingml/2006/picture">
+                        <pic:nvPicPr>
+                          <pic:cNvPr id="0" name="Picture 27"/>
+                          <pic:cNvPicPr>
+                            <a:picLocks noChangeAspect="1" noChangeArrowheads="1"/>
+                          </pic:cNvPicPr>
+                        </pic:nvPicPr>
+                        <pic:blipFill>
+                          <a:blip r:embed="rId7">
+                            <a:extLst>
+                              <a:ext uri="{28A0092B-C50C-407E-A947-70E740481C1C}">
+                                <a14:useLocalDpi xmlns:a14="http://schemas.microsoft.com/office/drawing/2010/main" val="0"/>
+                              </a:ext>
+                            </a:extLst>
+                          </a:blip>
+                          <a:srcRect/>
+                          <a:stretch>
+                            <a:fillRect/>
+                          </a:stretch>
+                        </pic:blipFill>
+                        <pic:spPr bwMode="auto">
+                          <a:xfrm>
+                            <a:off x="0" y="0"/>
+                            <a:ext cx="2828925" cy="1475740"/>
+                          </a:xfrm>
+                          <a:prstGeom prst="rect">
+                            <a:avLst/>
+                          </a:prstGeom>
+                          <a:noFill/>
+                          <a:ln>
+                            <a:noFill/>
+                          </a:ln>
+                        </pic:spPr>
+                      </pic:pic>
+                    </a:graphicData>
+                  </a:graphic>
+                  <wp14:sizeRelH relativeFrom="margin">
+                    <wp14:pctWidth>0</wp14:pctWidth>
+                  </wp14:sizeRelH>
+                  <wp14:sizeRelV relativeFrom="margin">
+                    <wp14:pctHeight>0</wp14:pctHeight>
+                  </wp14:sizeRelV>
+                </wp:anchor>
+              </w:drawing>
+            </w:r>
+          </w:p>
+        </w:tc>
+      </w:tr>
+      <w:tr>
+        <w:tc>
+          <w:tcPr>
+            <w:tcW w:w="4106" w:type="dxa"/>
+          </w:tcPr>
+          <w:p>
+            <w:pPr>
+              <w:jc w:val="center"/>
+              <w:rPr>
+                <w:b/>
+                <w:bCs/>
+              </w:rPr>
+            </w:pPr>
+            <w:r>
+              <w:rPr>
+                <w:noProof/>
+              </w:rPr>
+              <w:drawing>
+                <wp:inline distT="0" distB="0" distL="0" distR="0" wp14:anchorId="7AA3C3DE" wp14:editId="69F2939A">
+                  <wp:extent cx="1918914" cy="1440000"/>
+                  <wp:effectExtent l="0" t="0" r="5715" b="8255"/>
+                  <wp:docPr id="6" name="Imagen 6"/>
+                  <wp:cNvGraphicFramePr>
+                    <a:graphicFrameLocks xmlns:a="http://schemas.openxmlformats.org/drawingml/2006/main" noChangeAspect="1"/>
+                  </wp:cNvGraphicFramePr>
+                  <a:graphic xmlns:a="http://schemas.openxmlformats.org/drawingml/2006/main">
+                    <a:graphicData uri="http://schemas.openxmlformats.org/drawingml/2006/picture">
+                      <pic:pic xmlns:pic="http://schemas.openxmlformats.org/drawingml/2006/picture">
+                        <pic:nvPicPr>
+                          <pic:cNvPr id="0" name="Picture 31"/>
+                          <pic:cNvPicPr>
+                            <a:picLocks noChangeAspect="1" noChangeArrowheads="1"/>
+                          </pic:cNvPicPr>
+                        </pic:nvPicPr>
+                        <pic:blipFill>
+                          <a:blip r:embed="rId8" cstate="print">
+                            <a:extLst>
+                              <a:ext uri="{28A0092B-C50C-407E-A947-70E740481C1C}">
+                                <a14:useLocalDpi xmlns:a14="http://schemas.microsoft.com/office/drawing/2010/main" val="0"/>
+                              </a:ext>
+                            </a:extLst>
+                          </a:blip>
+                          <a:srcRect/>
+                          <a:stretch>
+                            <a:fillRect/>
+                          </a:stretch>
+                        </pic:blipFill>
+                        <pic:spPr bwMode="auto">
+                          <a:xfrm>
+                            <a:off x="0" y="0"/>
+                            <a:ext cx="1918914" cy="1440000"/>
+                          </a:xfrm>
+                          <a:prstGeom prst="rect">
+                            <a:avLst/>
+                          </a:prstGeom>
+                          <a:noFill/>
+                          <a:ln>
+                            <a:noFill/>
+                          </a:ln>
+                        </pic:spPr>
+                      </pic:pic>
+                    </a:graphicData>
+                  </a:graphic>
+                </wp:inline>
+              </w:drawing>
+            </w:r>
+          </w:p>
+        </w:tc>
+        <w:tc>
+          <w:tcPr>
+            <w:tcW w:w="4722" w:type="dxa"/>
+          </w:tcPr>
+          <w:p>
+            <w:pPr>
+              <w:jc w:val="center"/>
+              <w:rPr>
+                <w:b/>
+                <w:bCs/>
+              </w:rPr>
+            </w:pPr>
+            <w:r>
+              <w:rPr>
+                <w:noProof/>
+              </w:rPr>
+              <w:drawing>
+                <wp:inline distT="0" distB="0" distL="0" distR="0" wp14:anchorId="5A2510EF" wp14:editId="0A620E2D">
+                  <wp:extent cx="2485423" cy="1923415"/>
+                  <wp:effectExtent l="0" t="0" r="0" b="635"/>
+                  <wp:docPr id="3" name="Imagen 3"/>
+                  <wp:cNvGraphicFramePr>
+                    <a:graphicFrameLocks xmlns:a="http://schemas.openxmlformats.org/drawingml/2006/main" noChangeAspect="1"/>
+                  </wp:cNvGraphicFramePr>
+                  <a:graphic xmlns:a="http://schemas.openxmlformats.org/drawingml/2006/main">
+                    <a:graphicData uri="http://schemas.openxmlformats.org/drawingml/2006/picture">
+                      <pic:pic xmlns:pic="http://schemas.openxmlformats.org/drawingml/2006/picture">
+                        <pic:nvPicPr>
+                          <pic:cNvPr id="0" name="Picture 28"/>
+                          <pic:cNvPicPr>
+                            <a:picLocks noChangeAspect="1" noChangeArrowheads="1"/>
+                          </pic:cNvPicPr>
+                        </pic:nvPicPr>
+                        <pic:blipFill rotWithShape="1">
+                          <a:blip r:embed="rId9">
+                            <a:extLst>
+                              <a:ext uri="{28A0092B-C50C-407E-A947-70E740481C1C}">
+                                <a14:useLocalDpi xmlns:a14="http://schemas.microsoft.com/office/drawing/2010/main" val="0"/>
+                              </a:ext>
+                            </a:extLst>
+                          </a:blip>
+                          <a:srcRect l="5537" r="18415"/>
+                          <a:stretch/>
+                        </pic:blipFill>
+                        <pic:spPr bwMode="auto">
+                          <a:xfrm>
+                            <a:off x="0" y="0"/>
+                            <a:ext cx="2492406" cy="1928819"/>
+                          </a:xfrm>
+                          <a:prstGeom prst="rect">
+                            <a:avLst/>
+                          </a:prstGeom>
+                          <a:noFill/>
+                          <a:ln>
+                            <a:noFill/>
+                          </a:ln>
+                          <a:extLst>
+                            <a:ext uri="{53640926-AAD7-44D8-BBD7-CCE9431645EC}">
+                              <a14:shadowObscured xmlns:a14="http://schemas.microsoft.com/office/drawing/2010/main"/>
+                            </a:ext>
+                          </a:extLst>
+                        </pic:spPr>
+                      </pic:pic>
+                    </a:graphicData>
+                  </a:graphic>
+                </wp:inline>
+              </w:drawing>
+            </w:r>
+          </w:p>
+        </w:tc>
+      </w:tr>
+      <w:tr>
+        <w:tc>
+          <w:tcPr>
+            <w:tcW w:w="4106" w:type="dxa"/>
+          </w:tcPr>
+          <w:p>
+            <w:pPr>
+              <w:jc w:val="center"/>
+              <w:rPr>
+                <w:b/>
+                <w:bCs/>
+              </w:rPr>
+            </w:pPr>
+            <w:r>
+              <w:rPr>
+                <w:noProof/>
+              </w:rPr>
+              <w:drawing>
+                <wp:inline distT="0" distB="0" distL="0" distR="0" wp14:anchorId="22ABFD34" wp14:editId="796960AC">
+                  <wp:extent cx="1918914" cy="1440000"/>
+                  <wp:effectExtent l="0" t="0" r="5715" b="8255"/>
+                  <wp:docPr id="8" name="Imagen 8"/>
+                  <wp:cNvGraphicFramePr>
+                    <a:graphicFrameLocks xmlns:a="http://schemas.openxmlformats.org/drawingml/2006/main" noChangeAspect="1"/>
+                  </wp:cNvGraphicFramePr>
+                  <a:graphic xmlns:a="http://schemas.openxmlformats.org/drawingml/2006/main">
+                    <a:graphicData uri="http://schemas.openxmlformats.org/drawingml/2006/picture">
+                      <pic:pic xmlns:pic="http://schemas.openxmlformats.org/drawingml/2006/picture">
+                        <pic:nvPicPr>
+                          <pic:cNvPr id="0" name="Picture 33"/>
+                          <pic:cNvPicPr>
+                            <a:picLocks noChangeAspect="1" noChangeArrowheads="1"/>
+                          </pic:cNvPicPr>
+                        </pic:nvPicPr>
+                        <pic:blipFill>
+                          <a:blip r:embed="rId10" cstate="print">
+                            <a:extLst>
+                              <a:ext uri="{28A0092B-C50C-407E-A947-70E740481C1C}">
+                                <a14:useLocalDpi xmlns:a14="http://schemas.microsoft.com/office/drawing/2010/main" val="0"/>
+                              </a:ext>
+                            </a:extLst>
+                          </a:blip>
+                          <a:srcRect/>
+                          <a:stretch>
+                            <a:fillRect/>
+                          </a:stretch>
+                        </pic:blipFill>
+                        <pic:spPr bwMode="auto">
+                          <a:xfrm>
+                            <a:off x="0" y="0"/>
+                            <a:ext cx="1918914" cy="1440000"/>
+                          </a:xfrm>
+                          <a:prstGeom prst="rect">
+                            <a:avLst/>
+                          </a:prstGeom>
+                          <a:noFill/>
+                          <a:ln>
+                            <a:noFill/>
+                          </a:ln>
+                        </pic:spPr>
+                      </pic:pic>
+                    </a:graphicData>
+                  </a:graphic>
+                </wp:inline>
+              </w:drawing>
+            </w:r>
+          </w:p>
+        </w:tc>
+        <w:tc>
+          <w:tcPr>
+            <w:tcW w:w="4722" w:type="dxa"/>
+          </w:tcPr>
+          <w:p>
+            <w:pPr>
+              <w:jc w:val="center"/>
+              <w:rPr>
+                <w:b/>
+                <w:bCs/>
+              </w:rPr>
+            </w:pPr>
+            <w:r>
+              <w:rPr>
+                <w:noProof/>
+              </w:rPr>
+              <w:drawing>
+                <wp:inline distT="0" distB="0" distL="0" distR="0" wp14:anchorId="051C149B" wp14:editId="7E85EEA5">
+                  <wp:extent cx="2295525" cy="1941277"/>
+                  <wp:effectExtent l="0" t="0" r="0" b="1905"/>
+                  <wp:docPr id="4" name="Imagen 4"/>
+                  <wp:cNvGraphicFramePr>
+                    <a:graphicFrameLocks xmlns:a="http://schemas.openxmlformats.org/drawingml/2006/main" noChangeAspect="1"/>
+                  </wp:cNvGraphicFramePr>
+                  <a:graphic xmlns:a="http://schemas.openxmlformats.org/drawingml/2006/main">
+                    <a:graphicData uri="http://schemas.openxmlformats.org/drawingml/2006/picture">
+                      <pic:pic xmlns:pic="http://schemas.openxmlformats.org/drawingml/2006/picture">
+                        <pic:nvPicPr>
+                          <pic:cNvPr id="0" name="Picture 29"/>
+                          <pic:cNvPicPr>
+                            <a:picLocks noChangeAspect="1" noChangeArrowheads="1"/>
+                          </pic:cNvPicPr>
+                        </pic:nvPicPr>
+                        <pic:blipFill>
+                          <a:blip r:embed="rId11">
+                            <a:extLst>
+                              <a:ext uri="{28A0092B-C50C-407E-A947-70E740481C1C}">
+                                <a14:useLocalDpi xmlns:a14="http://schemas.microsoft.com/office/drawing/2010/main" val="0"/>
+                              </a:ext>
+                            </a:extLst>
+                          </a:blip>
+                          <a:srcRect/>
+                          <a:stretch>
+                            <a:fillRect/>
+                          </a:stretch>
+                        </pic:blipFill>
+                        <pic:spPr bwMode="auto">
+                          <a:xfrm>
+                            <a:off x="0" y="0"/>
+                            <a:ext cx="2305633" cy="1949825"/>
+                          </a:xfrm>
+                          <a:prstGeom prst="rect">
+                            <a:avLst/>
+                          </a:prstGeom>
+                          <a:noFill/>
+                          <a:ln>
+                            <a:noFill/>
+                          </a:ln>
+                        </pic:spPr>
+                      </pic:pic>
+                    </a:graphicData>
+                  </a:graphic>
+                </wp:inline>
+              </w:drawing>
+            </w:r>
+          </w:p>
+        </w:tc>
+      </w:tr>
+      <w:tr>
+        <w:tc>
+          <w:tcPr>
+            <w:tcW w:w="4106" w:type="dxa"/>
+          </w:tcPr>
+          <w:p>
+            <w:pPr>
+              <w:jc w:val="center"/>
+              <w:rPr>
+                <w:b/>
+                <w:bCs/>
+              </w:rPr>
+            </w:pPr>
+            <w:r>
+              <w:rPr>
+                <w:noProof/>
+              </w:rPr>
+              <w:drawing>
+                <wp:inline distT="0" distB="0" distL="0" distR="0" wp14:anchorId="219F32DD" wp14:editId="72C73098">
+                  <wp:extent cx="1918914" cy="1440000"/>
+                  <wp:effectExtent l="0" t="0" r="5715" b="8255"/>
+                  <wp:docPr id="7" name="Imagen 7"/>
+                  <wp:cNvGraphicFramePr>
+                    <a:graphicFrameLocks xmlns:a="http://schemas.openxmlformats.org/drawingml/2006/main" noChangeAspect="1"/>
+                  </wp:cNvGraphicFramePr>
+                  <a:graphic xmlns:a="http://schemas.openxmlformats.org/drawingml/2006/main">
+                    <a:graphicData uri="http://schemas.openxmlformats.org/drawingml/2006/picture">
+                      <pic:pic xmlns:pic="http://schemas.openxmlformats.org/drawingml/2006/picture">
+                        <pic:nvPicPr>
+                          <pic:cNvPr id="0" name="Picture 32"/>
+                          <pic:cNvPicPr>
+                            <a:picLocks noChangeAspect="1" noChangeArrowheads="1"/>
+                          </pic:cNvPicPr>
+                        </pic:nvPicPr>
+                        <pic:blipFill>
+                          <a:blip r:embed="rId12" cstate="print">
+                            <a:extLst>
+                              <a:ext uri="{28A0092B-C50C-407E-A947-70E740481C1C}">
+                                <a14:useLocalDpi xmlns:a14="http://schemas.microsoft.com/office/drawing/2010/main" val="0"/>
+                              </a:ext>
+                            </a:extLst>
+                          </a:blip>
+                          <a:srcRect/>
+                          <a:stretch>
+                            <a:fillRect/>
+                          </a:stretch>
+                        </pic:blipFill>
+                        <pic:spPr bwMode="auto">
+                          <a:xfrm>
+                            <a:off x="0" y="0"/>
+                            <a:ext cx="1918914" cy="1440000"/>
+                          </a:xfrm>
+                          <a:prstGeom prst="rect">
+                            <a:avLst/>
+                          </a:prstGeom>
+                          <a:noFill/>
+                          <a:ln>
+                            <a:noFill/>
+                          </a:ln>
+                        </pic:spPr>
+                      </pic:pic>
+                    </a:graphicData>
+                  </a:graphic>
+                </wp:inline>
+              </w:drawing>
+            </w:r>
+          </w:p>
+        </w:tc>
+        <w:tc>
+          <w:tcPr>
+            <w:tcW w:w="4722" w:type="dxa"/>
+          </w:tcPr>
+          <w:p>
+            <w:pPr>
+              <w:jc w:val="center"/>
+              <w:rPr>
+                <w:b/>
+                <w:bCs/>
+              </w:rPr>
+            </w:pPr>
+            <w:r>
+              <w:rPr>
+                <w:noProof/>
+              </w:rPr>
+              <w:drawing>
+                <wp:inline distT="0" distB="0" distL="0" distR="0" wp14:anchorId="2F3275FD" wp14:editId="58CEA4C1">
+                  <wp:extent cx="684796" cy="1439545"/>
+                  <wp:effectExtent l="0" t="0" r="1270" b="8255"/>
+                  <wp:docPr id="5" name="Imagen 5"/>
+                  <wp:cNvGraphicFramePr>
+                    <a:graphicFrameLocks xmlns:a="http://schemas.openxmlformats.org/drawingml/2006/main" noChangeAspect="1"/>
+                  </wp:cNvGraphicFramePr>
+                  <a:graphic xmlns:a="http://schemas.openxmlformats.org/drawingml/2006/main">
+                    <a:graphicData uri="http://schemas.openxmlformats.org/drawingml/2006/picture">
+                      <pic:pic xmlns:pic="http://schemas.openxmlformats.org/drawingml/2006/picture">
+                        <pic:nvPicPr>
+                          <pic:cNvPr id="0" name="Picture 30"/>
+                          <pic:cNvPicPr>
+                            <a:picLocks noChangeAspect="1" noChangeArrowheads="1"/>
+                          </pic:cNvPicPr>
+                        </pic:nvPicPr>
+                        <pic:blipFill>
+                          <a:blip r:embed="rId13" cstate="print">
+                            <a:extLst>
+                              <a:ext uri="{28A0092B-C50C-407E-A947-70E740481C1C}">
+                                <a14:useLocalDpi xmlns:a14="http://schemas.microsoft.com/office/drawing/2010/main" val="0"/>
+                              </a:ext>
+                            </a:extLst>
+                          </a:blip>
+                          <a:srcRect/>
+                          <a:stretch>
+                            <a:fillRect/>
+                          </a:stretch>
+                        </pic:blipFill>
+                        <pic:spPr bwMode="auto">
+                          <a:xfrm flipH="1">
+                            <a:off x="0" y="0"/>
+                            <a:ext cx="703731" cy="1479350"/>
+                          </a:xfrm>
+                          <a:prstGeom prst="rect">
+                            <a:avLst/>
+                          </a:prstGeom>
+                          <a:noFill/>
+                          <a:ln>
+                            <a:noFill/>
+                          </a:ln>
+                        </pic:spPr>
+                      </pic:pic>
+                    </a:graphicData>
+                  </a:graphic>
+                </wp:inline>
+              </w:drawing>
+            </w:r>
+          </w:p>
+        </w:tc>
+      </w:tr>
+    </w:tbl>
+    <w:p>
+      <w:pPr>
+        <w:rPr>
+          <w:b/>
+          <w:bCs/>
+        </w:rPr>
+      </w:pPr>
+    </w:p>
     <w:p/>
     <w:sectPr>
       <w:pgSz w:w="12240" w:h="15840"/>
@@ -685,6 +1762,25 @@
     <w:semiHidden/>
     <w:unhideWhenUsed/>
   </w:style>
+  <w:style w:type="table" w:styleId="Tablaconcuadrcula">
+    <w:name w:val="Table Grid"/>
+    <w:basedOn w:val="Tablanormal"/>
+    <w:uiPriority w:val="39"/>
+    <w:rsid w:val="003F58AA"/>
+    <w:pPr>
+      <w:spacing w:after="0" w:line="240" w:lineRule="auto"/>
+    </w:pPr>
+    <w:tblPr>
+      <w:tblBorders>
+        <w:top w:val="single" w:sz="4" w:space="0" w:color="auto"/>
+        <w:left w:val="single" w:sz="4" w:space="0" w:color="auto"/>
+        <w:bottom w:val="single" w:sz="4" w:space="0" w:color="auto"/>
+        <w:right w:val="single" w:sz="4" w:space="0" w:color="auto"/>
+        <w:insideH w:val="single" w:sz="4" w:space="0" w:color="auto"/>
+        <w:insideV w:val="single" w:sz="4" w:space="0" w:color="auto"/>
+      </w:tblBorders>
+    </w:tblPr>
+  </w:style>
 </w:styles>
 </file>
 

</xml_diff>